<commit_message>
fix word doc formatting of kable tables
</commit_message>
<xml_diff>
--- a/inst/templates/report_word_template.docx
+++ b/inst/templates/report_word_template.docx
@@ -980,6 +980,17 @@
       <w:r>
         <w:t>.</w:t>
       </w:r>
+      <w:r>
+        <w:t xml:space="preserve"> This is what a table created with the </w:t>
+      </w:r>
+      <w:proofErr w:type="spellStart"/>
+      <w:r>
+        <w:t>flextable</w:t>
+      </w:r>
+      <w:proofErr w:type="spellEnd"/>
+      <w:r>
+        <w:t xml:space="preserve"> package will look like.</w:t>
+      </w:r>
     </w:p>
     <w:tbl>
       <w:tblPr>
@@ -1521,6 +1532,195 @@
         <w:t>Another Subsubsection</w:t>
       </w:r>
       <w:bookmarkEnd w:id="6"/>
+    </w:p>
+    <w:p>
+      <w:pPr>
+        <w:pStyle w:val="TableCaption"/>
+      </w:pPr>
+      <w:r>
+        <w:t xml:space="preserve">Example table caption. This is what a table created with </w:t>
+      </w:r>
+      <w:proofErr w:type="spellStart"/>
+      <w:proofErr w:type="gramStart"/>
+      <w:r>
+        <w:t>knitr</w:t>
+      </w:r>
+      <w:proofErr w:type="spellEnd"/>
+      <w:r>
+        <w:t>::</w:t>
+      </w:r>
+      <w:proofErr w:type="spellStart"/>
+      <w:proofErr w:type="gramEnd"/>
+      <w:r>
+        <w:t>kable</w:t>
+      </w:r>
+      <w:proofErr w:type="spellEnd"/>
+      <w:r>
+        <w:t>()</w:t>
+      </w:r>
+      <w:r>
+        <w:t>will look like.</w:t>
+      </w:r>
+    </w:p>
+    <w:tbl>
+      <w:tblPr>
+        <w:tblStyle w:val="Table"/>
+        <w:tblW w:w="0" w:type="auto"/>
+        <w:tblLook w:val="0020" w:firstRow="1" w:lastRow="0" w:firstColumn="0" w:lastColumn="0" w:noHBand="0" w:noVBand="0"/>
+        <w:tblCaption w:val="Table 1: Reproducibility software session information"/>
+      </w:tblPr>
+      <w:tblGrid>
+        <w:gridCol w:w="732"/>
+        <w:gridCol w:w="2262"/>
+      </w:tblGrid>
+      <w:tr>
+        <w:trPr>
+          <w:tblHeader/>
+        </w:trPr>
+        <w:tc>
+          <w:tcPr>
+            <w:tcW w:w="0" w:type="auto"/>
+          </w:tcPr>
+          <w:p>
+            <w:pPr>
+              <w:pStyle w:val="Compact"/>
+            </w:pPr>
+            <w:r>
+              <w:t>name</w:t>
+            </w:r>
+          </w:p>
+        </w:tc>
+        <w:tc>
+          <w:tcPr>
+            <w:tcW w:w="0" w:type="auto"/>
+          </w:tcPr>
+          <w:p>
+            <w:pPr>
+              <w:pStyle w:val="Compact"/>
+            </w:pPr>
+            <w:r>
+              <w:t>value</w:t>
+            </w:r>
+          </w:p>
+        </w:tc>
+      </w:tr>
+      <w:tr>
+        <w:tc>
+          <w:tcPr>
+            <w:tcW w:w="0" w:type="auto"/>
+          </w:tcPr>
+          <w:p>
+            <w:pPr>
+              <w:pStyle w:val="Compact"/>
+            </w:pPr>
+            <w:r>
+              <w:t>version</w:t>
+            </w:r>
+          </w:p>
+        </w:tc>
+        <w:tc>
+          <w:tcPr>
+            <w:tcW w:w="0" w:type="auto"/>
+          </w:tcPr>
+          <w:p>
+            <w:pPr>
+              <w:pStyle w:val="Compact"/>
+            </w:pPr>
+            <w:r>
+              <w:t>R version 4.4.2 (2024-10-31)</w:t>
+            </w:r>
+          </w:p>
+        </w:tc>
+      </w:tr>
+      <w:tr>
+        <w:tc>
+          <w:tcPr>
+            <w:tcW w:w="0" w:type="auto"/>
+          </w:tcPr>
+          <w:p>
+            <w:pPr>
+              <w:pStyle w:val="Compact"/>
+            </w:pPr>
+            <w:r>
+              <w:t>os</w:t>
+            </w:r>
+          </w:p>
+        </w:tc>
+        <w:tc>
+          <w:tcPr>
+            <w:tcW w:w="0" w:type="auto"/>
+          </w:tcPr>
+          <w:p>
+            <w:pPr>
+              <w:pStyle w:val="Compact"/>
+            </w:pPr>
+            <w:r>
+              <w:t>macOS Sequoia 15.4.1</w:t>
+            </w:r>
+          </w:p>
+        </w:tc>
+      </w:tr>
+      <w:tr>
+        <w:tc>
+          <w:tcPr>
+            <w:tcW w:w="0" w:type="auto"/>
+          </w:tcPr>
+          <w:p>
+            <w:pPr>
+              <w:pStyle w:val="Compact"/>
+            </w:pPr>
+            <w:r>
+              <w:t>system</w:t>
+            </w:r>
+          </w:p>
+        </w:tc>
+        <w:tc>
+          <w:tcPr>
+            <w:tcW w:w="0" w:type="auto"/>
+          </w:tcPr>
+          <w:p>
+            <w:pPr>
+              <w:pStyle w:val="Compact"/>
+            </w:pPr>
+            <w:r>
+              <w:t>aarch64, darwin20</w:t>
+            </w:r>
+          </w:p>
+        </w:tc>
+      </w:tr>
+      <w:tr>
+        <w:tc>
+          <w:tcPr>
+            <w:tcW w:w="0" w:type="auto"/>
+          </w:tcPr>
+          <w:p>
+            <w:pPr>
+              <w:pStyle w:val="Compact"/>
+            </w:pPr>
+            <w:r>
+              <w:t>ui</w:t>
+            </w:r>
+          </w:p>
+        </w:tc>
+        <w:tc>
+          <w:tcPr>
+            <w:tcW w:w="0" w:type="auto"/>
+          </w:tcPr>
+          <w:p>
+            <w:pPr>
+              <w:pStyle w:val="Compact"/>
+            </w:pPr>
+            <w:r>
+              <w:t>X11</w:t>
+            </w:r>
+          </w:p>
+        </w:tc>
+      </w:tr>
+    </w:tbl>
+    <w:p>
+      <w:pPr>
+        <w:pStyle w:val="BodyText"/>
+      </w:pPr>
     </w:p>
     <w:p>
       <w:pPr>
@@ -2303,6 +2503,93 @@
     </w:lvl>
   </w:abstractNum>
   <w:abstractNum w:abstractNumId="11" w15:restartNumberingAfterBreak="0">
+    <w:nsid w:val="1F815B95"/>
+    <w:multiLevelType w:val="multilevel"/>
+    <w:tmpl w:val="D4404C4A"/>
+    <w:styleLink w:val="CurrentList1"/>
+    <w:lvl w:ilvl="0">
+      <w:start w:val="1"/>
+      <w:numFmt w:val="decimal"/>
+      <w:lvlText w:val="%1."/>
+      <w:lvlJc w:val="left"/>
+      <w:pPr>
+        <w:ind w:left="720" w:hanging="360"/>
+      </w:pPr>
+    </w:lvl>
+    <w:lvl w:ilvl="1">
+      <w:start w:val="1"/>
+      <w:numFmt w:val="lowerLetter"/>
+      <w:lvlText w:val="%2."/>
+      <w:lvlJc w:val="left"/>
+      <w:pPr>
+        <w:ind w:left="1440" w:hanging="360"/>
+      </w:pPr>
+    </w:lvl>
+    <w:lvl w:ilvl="2">
+      <w:start w:val="1"/>
+      <w:numFmt w:val="lowerRoman"/>
+      <w:lvlText w:val="%3."/>
+      <w:lvlJc w:val="right"/>
+      <w:pPr>
+        <w:ind w:left="2160" w:hanging="180"/>
+      </w:pPr>
+    </w:lvl>
+    <w:lvl w:ilvl="3">
+      <w:start w:val="1"/>
+      <w:numFmt w:val="decimal"/>
+      <w:lvlText w:val="%4."/>
+      <w:lvlJc w:val="left"/>
+      <w:pPr>
+        <w:ind w:left="2880" w:hanging="360"/>
+      </w:pPr>
+    </w:lvl>
+    <w:lvl w:ilvl="4">
+      <w:start w:val="1"/>
+      <w:numFmt w:val="lowerLetter"/>
+      <w:lvlText w:val="%5."/>
+      <w:lvlJc w:val="left"/>
+      <w:pPr>
+        <w:ind w:left="3600" w:hanging="360"/>
+      </w:pPr>
+    </w:lvl>
+    <w:lvl w:ilvl="5">
+      <w:start w:val="1"/>
+      <w:numFmt w:val="lowerRoman"/>
+      <w:lvlText w:val="%6."/>
+      <w:lvlJc w:val="right"/>
+      <w:pPr>
+        <w:ind w:left="4320" w:hanging="180"/>
+      </w:pPr>
+    </w:lvl>
+    <w:lvl w:ilvl="6">
+      <w:start w:val="1"/>
+      <w:numFmt w:val="decimal"/>
+      <w:lvlText w:val="%7."/>
+      <w:lvlJc w:val="left"/>
+      <w:pPr>
+        <w:ind w:left="5040" w:hanging="360"/>
+      </w:pPr>
+    </w:lvl>
+    <w:lvl w:ilvl="7">
+      <w:start w:val="1"/>
+      <w:numFmt w:val="lowerLetter"/>
+      <w:lvlText w:val="%8."/>
+      <w:lvlJc w:val="left"/>
+      <w:pPr>
+        <w:ind w:left="5760" w:hanging="360"/>
+      </w:pPr>
+    </w:lvl>
+    <w:lvl w:ilvl="8">
+      <w:start w:val="1"/>
+      <w:numFmt w:val="lowerRoman"/>
+      <w:lvlText w:val="%9."/>
+      <w:lvlJc w:val="right"/>
+      <w:pPr>
+        <w:ind w:left="6480" w:hanging="180"/>
+      </w:pPr>
+    </w:lvl>
+  </w:abstractNum>
+  <w:abstractNum w:abstractNumId="12" w15:restartNumberingAfterBreak="0">
     <w:nsid w:val="232E5023"/>
     <w:multiLevelType w:val="hybridMultilevel"/>
     <w:tmpl w:val="0CD0D180"/>
@@ -2415,7 +2702,7 @@
       </w:rPr>
     </w:lvl>
   </w:abstractNum>
-  <w:abstractNum w:abstractNumId="12" w15:restartNumberingAfterBreak="0">
+  <w:abstractNum w:abstractNumId="13" w15:restartNumberingAfterBreak="0">
     <w:nsid w:val="235361CF"/>
     <w:multiLevelType w:val="multilevel"/>
     <w:tmpl w:val="D32A9C04"/>
@@ -2505,7 +2792,7 @@
       </w:pPr>
     </w:lvl>
   </w:abstractNum>
-  <w:abstractNum w:abstractNumId="13" w15:restartNumberingAfterBreak="0">
+  <w:abstractNum w:abstractNumId="14" w15:restartNumberingAfterBreak="0">
     <w:nsid w:val="2AC7566D"/>
     <w:multiLevelType w:val="hybridMultilevel"/>
     <w:tmpl w:val="9A4A716E"/>
@@ -2591,7 +2878,7 @@
       </w:pPr>
     </w:lvl>
   </w:abstractNum>
-  <w:abstractNum w:abstractNumId="14" w15:restartNumberingAfterBreak="0">
+  <w:abstractNum w:abstractNumId="15" w15:restartNumberingAfterBreak="0">
     <w:nsid w:val="2C1AE401"/>
     <w:multiLevelType w:val="multilevel"/>
     <w:tmpl w:val="953C92BC"/>
@@ -2695,7 +2982,7 @@
       </w:pPr>
     </w:lvl>
   </w:abstractNum>
-  <w:abstractNum w:abstractNumId="15" w15:restartNumberingAfterBreak="0">
+  <w:abstractNum w:abstractNumId="16" w15:restartNumberingAfterBreak="0">
     <w:nsid w:val="463D4699"/>
     <w:multiLevelType w:val="multilevel"/>
     <w:tmpl w:val="EAB4AD1A"/>
@@ -2781,14 +3068,13 @@
       </w:pPr>
     </w:lvl>
   </w:abstractNum>
-  <w:abstractNum w:abstractNumId="16" w15:restartNumberingAfterBreak="0">
+  <w:abstractNum w:abstractNumId="17" w15:restartNumberingAfterBreak="0">
     <w:nsid w:val="6E9C28CC"/>
     <w:multiLevelType w:val="hybridMultilevel"/>
     <w:tmpl w:val="D4404C4A"/>
     <w:lvl w:ilvl="0" w:tplc="416897CA">
       <w:start w:val="1"/>
       <w:numFmt w:val="decimal"/>
-      <w:pStyle w:val="Compact"/>
       <w:lvlText w:val="%1."/>
       <w:lvlJc w:val="left"/>
       <w:pPr>
@@ -2868,7 +3154,7 @@
       </w:pPr>
     </w:lvl>
   </w:abstractNum>
-  <w:abstractNum w:abstractNumId="17" w15:restartNumberingAfterBreak="0">
+  <w:abstractNum w:abstractNumId="18" w15:restartNumberingAfterBreak="0">
     <w:nsid w:val="71F22194"/>
     <w:multiLevelType w:val="hybridMultilevel"/>
     <w:tmpl w:val="6848FF0A"/>
@@ -3018,22 +3304,31 @@
     <w:abstractNumId w:val="9"/>
   </w:num>
   <w:num w:numId="13" w16cid:durableId="279537126">
-    <w:abstractNumId w:val="15"/>
+    <w:abstractNumId w:val="16"/>
   </w:num>
   <w:num w:numId="14" w16cid:durableId="1342315816">
+    <w:abstractNumId w:val="13"/>
+  </w:num>
+  <w:num w:numId="15" w16cid:durableId="109127292">
+    <w:abstractNumId w:val="14"/>
+  </w:num>
+  <w:num w:numId="16" w16cid:durableId="858547290">
     <w:abstractNumId w:val="12"/>
   </w:num>
-  <w:num w:numId="15" w16cid:durableId="109127292">
-    <w:abstractNumId w:val="13"/>
+  <w:num w:numId="17" w16cid:durableId="1557159381">
+    <w:abstractNumId w:val="18"/>
   </w:num>
-  <w:num w:numId="16" w16cid:durableId="858547290">
-    <w:abstractNumId w:val="11"/>
-  </w:num>
-  <w:num w:numId="17" w16cid:durableId="1557159381">
+  <w:num w:numId="18" w16cid:durableId="566720859">
     <w:abstractNumId w:val="17"/>
   </w:num>
-  <w:num w:numId="18" w16cid:durableId="566720859">
-    <w:abstractNumId w:val="16"/>
+  <w:num w:numId="19" w16cid:durableId="1135489693">
+    <w:abstractNumId w:val="17"/>
+    <w:lvlOverride w:ilvl="0">
+      <w:startOverride w:val="1"/>
+    </w:lvlOverride>
+  </w:num>
+  <w:num w:numId="20" w16cid:durableId="723794944">
+    <w:abstractNumId w:val="11"/>
   </w:num>
 </w:numbering>
 </file>
@@ -3643,13 +3938,14 @@
     <w:name w:val="Compact"/>
     <w:basedOn w:val="BodyText"/>
     <w:qFormat/>
-    <w:rsid w:val="009B2EC9"/>
+    <w:rsid w:val="0067594C"/>
     <w:pPr>
-      <w:numPr>
-        <w:numId w:val="18"/>
-      </w:numPr>
       <w:spacing w:before="36" w:after="36"/>
     </w:pPr>
+    <w:rPr>
+      <w:rFonts w:ascii="Helvetica" w:hAnsi="Helvetica"/>
+      <w:sz w:val="16"/>
+    </w:rPr>
   </w:style>
   <w:style w:type="paragraph" w:styleId="Title">
     <w:name w:val="Title"/>
@@ -4557,6 +4853,16 @@
         <w:insideV w:val="single" w:sz="4" w:space="0" w:color="auto"/>
       </w:tblBorders>
     </w:tblPr>
+  </w:style>
+  <w:style w:type="numbering" w:customStyle="1" w:styleId="CurrentList1">
+    <w:name w:val="Current List1"/>
+    <w:uiPriority w:val="99"/>
+    <w:rsid w:val="00F9230E"/>
+    <w:pPr>
+      <w:numPr>
+        <w:numId w:val="20"/>
+      </w:numPr>
+    </w:pPr>
   </w:style>
 </w:styles>
 </file>

</xml_diff>